<commit_message>
MIB - 18/06/2010 - Se modifica el diagrama de navegabilidad
</commit_message>
<xml_diff>
--- a/documentación/Matriz de Trazabilidad/Matriz de Trazabilidad.docx
+++ b/documentación/Matriz de Trazabilidad/Matriz de Trazabilidad.docx
@@ -1297,13 +1297,13 @@
         <w:tblLook w:val="00A0"/>
       </w:tblPr>
       <w:tblGrid>
-        <w:gridCol w:w="1228"/>
-        <w:gridCol w:w="2029"/>
-        <w:gridCol w:w="917"/>
-        <w:gridCol w:w="1258"/>
-        <w:gridCol w:w="1083"/>
-        <w:gridCol w:w="1167"/>
-        <w:gridCol w:w="1670"/>
+        <w:gridCol w:w="1147"/>
+        <w:gridCol w:w="1883"/>
+        <w:gridCol w:w="861"/>
+        <w:gridCol w:w="1174"/>
+        <w:gridCol w:w="1013"/>
+        <w:gridCol w:w="1090"/>
+        <w:gridCol w:w="1553"/>
       </w:tblGrid>
       <w:tr>
         <w:tc>
@@ -2794,23 +2794,8 @@
                 <w:szCs w:val="20"/>
                 <w:lang w:val="es-MX"/>
               </w:rPr>
-              <w:t>USR02, USR03,</w:t>
-            </w:r>
-          </w:p>
-        </w:tc>
-        <w:tc>
-          <w:tcPr>
-            <w:tcW w:w="1264" w:type="dxa"/>
-          </w:tcPr>
-          <w:p>
-            <w:pPr>
-              <w:spacing w:after="0" w:line="240" w:lineRule="auto"/>
-              <w:rPr>
-                <w:sz w:val="20"/>
-                <w:szCs w:val="20"/>
-                <w:lang w:val="es-MX"/>
-              </w:rPr>
-            </w:pPr>
+              <w:t xml:space="preserve">USR02, </w:t>
+            </w:r>
             <w:r>
               <w:rPr>
                 <w:rFonts w:ascii="Arial" w:hAnsi="Arial" w:cs="Arial"/>
@@ -2821,139 +2806,14 @@
                 <w:szCs w:val="20"/>
                 <w:lang w:val="es-MX"/>
               </w:rPr>
-              <w:t>Abrir caja, Cerrar caja,</w:t>
-            </w:r>
-          </w:p>
-        </w:tc>
-        <w:tc>
-          <w:tcPr>
-            <w:tcW w:w="1100" w:type="dxa"/>
-          </w:tcPr>
-          <w:p>
-            <w:pPr>
-              <w:spacing w:after="0" w:line="240" w:lineRule="auto"/>
-              <w:rPr>
-                <w:sz w:val="20"/>
-                <w:szCs w:val="20"/>
-                <w:lang w:val="es-MX"/>
-              </w:rPr>
-            </w:pPr>
-          </w:p>
-        </w:tc>
-        <w:tc>
-          <w:tcPr>
-            <w:tcW w:w="1182" w:type="dxa"/>
-          </w:tcPr>
-          <w:p>
-            <w:pPr>
-              <w:spacing w:after="0" w:line="240" w:lineRule="auto"/>
-              <w:rPr>
-                <w:sz w:val="20"/>
-                <w:szCs w:val="20"/>
-                <w:lang w:val="es-MX"/>
-              </w:rPr>
-            </w:pPr>
-          </w:p>
-        </w:tc>
-        <w:tc>
-          <w:tcPr>
-            <w:tcW w:w="1670" w:type="dxa"/>
-          </w:tcPr>
-          <w:p>
-            <w:pPr>
-              <w:spacing w:after="0" w:line="240" w:lineRule="auto"/>
-              <w:rPr>
-                <w:sz w:val="20"/>
-                <w:szCs w:val="20"/>
-                <w:lang w:val="es-MX"/>
-              </w:rPr>
-            </w:pPr>
-          </w:p>
-        </w:tc>
-      </w:tr>
-      <w:tr>
-        <w:tc>
-          <w:tcPr>
-            <w:tcW w:w="1228" w:type="dxa"/>
-          </w:tcPr>
-          <w:p>
-            <w:pPr>
-              <w:spacing w:after="0" w:line="240" w:lineRule="auto"/>
-              <w:rPr>
-                <w:rFonts w:ascii="Arial" w:hAnsi="Arial" w:cs="Arial"/>
-                <w:color w:val="000000"/>
-                <w:sz w:val="20"/>
-                <w:szCs w:val="20"/>
-                <w:lang w:val="es-ES_tradnl"/>
-              </w:rPr>
-            </w:pPr>
-            <w:r>
-              <w:rPr>
-                <w:rFonts w:ascii="Arial" w:hAnsi="Arial" w:cs="Arial"/>
-                <w:color w:val="000000"/>
-                <w:sz w:val="20"/>
-                <w:szCs w:val="20"/>
-              </w:rPr>
-              <w:t>RFCAS009</w:t>
-            </w:r>
-          </w:p>
-        </w:tc>
-        <w:tc>
-          <w:tcPr>
-            <w:tcW w:w="1295" w:type="dxa"/>
-          </w:tcPr>
-          <w:p>
-            <w:pPr>
-              <w:spacing w:after="0" w:line="240" w:lineRule="auto"/>
-              <w:rPr>
-                <w:rFonts w:ascii="Arial" w:hAnsi="Arial" w:cs="Arial"/>
-                <w:color w:val="000000"/>
-                <w:sz w:val="20"/>
-                <w:szCs w:val="20"/>
-                <w:lang w:val="es-ES_tradnl"/>
-              </w:rPr>
-            </w:pPr>
-            <w:r>
-              <w:rPr>
-                <w:rFonts w:ascii="Arial" w:hAnsi="Arial" w:cs="Arial"/>
-                <w:color w:val="000000"/>
-                <w:sz w:val="20"/>
-                <w:szCs w:val="20"/>
-              </w:rPr>
-              <w:t>Ingresar/Desloguear</w:t>
-            </w:r>
-            <w:r>
-              <w:rPr>
-                <w:rFonts w:ascii="Arial" w:hAnsi="Arial" w:cs="Arial"/>
-                <w:color w:val="000000"/>
-                <w:sz w:val="20"/>
-                <w:szCs w:val="20"/>
-              </w:rPr>
-              <w:t xml:space="preserve"> </w:t>
-            </w:r>
-            <w:r>
-              <w:rPr>
-                <w:rFonts w:ascii="Arial" w:hAnsi="Arial" w:cs="Arial"/>
-                <w:color w:val="000000"/>
-                <w:sz w:val="20"/>
-                <w:szCs w:val="20"/>
-              </w:rPr>
-              <w:t xml:space="preserve">a </w:t>
-            </w:r>
-            <w:r>
-              <w:rPr>
-                <w:rFonts w:ascii="Arial" w:hAnsi="Arial" w:cs="Arial"/>
-                <w:color w:val="000000"/>
-                <w:sz w:val="20"/>
-                <w:szCs w:val="20"/>
-              </w:rPr>
-              <w:t xml:space="preserve">supervisor </w:t>
-            </w:r>
-          </w:p>
-        </w:tc>
-        <w:tc>
-          <w:tcPr>
-            <w:tcW w:w="982" w:type="dxa"/>
+              <w:lastRenderedPageBreak/>
+              <w:t>USR03,</w:t>
+            </w:r>
+          </w:p>
+        </w:tc>
+        <w:tc>
+          <w:tcPr>
+            <w:tcW w:w="1264" w:type="dxa"/>
           </w:tcPr>
           <w:p>
             <w:pPr>
@@ -2974,7 +2834,8 @@
                 <w:szCs w:val="20"/>
                 <w:lang w:val="es-MX"/>
               </w:rPr>
-              <w:t>USR04</w:t>
+              <w:lastRenderedPageBreak/>
+              <w:t xml:space="preserve">Abrir caja, Cerrar </w:t>
             </w:r>
             <w:r>
               <w:rPr>
@@ -2986,13 +2847,141 @@
                 <w:szCs w:val="20"/>
                 <w:lang w:val="es-MX"/>
               </w:rPr>
-              <w:t>, USR05</w:t>
-            </w:r>
-          </w:p>
-        </w:tc>
-        <w:tc>
-          <w:tcPr>
-            <w:tcW w:w="1264" w:type="dxa"/>
+              <w:lastRenderedPageBreak/>
+              <w:t>caja,</w:t>
+            </w:r>
+          </w:p>
+        </w:tc>
+        <w:tc>
+          <w:tcPr>
+            <w:tcW w:w="1100" w:type="dxa"/>
+          </w:tcPr>
+          <w:p>
+            <w:pPr>
+              <w:spacing w:after="0" w:line="240" w:lineRule="auto"/>
+              <w:rPr>
+                <w:sz w:val="20"/>
+                <w:szCs w:val="20"/>
+                <w:lang w:val="es-MX"/>
+              </w:rPr>
+            </w:pPr>
+          </w:p>
+        </w:tc>
+        <w:tc>
+          <w:tcPr>
+            <w:tcW w:w="1182" w:type="dxa"/>
+          </w:tcPr>
+          <w:p>
+            <w:pPr>
+              <w:spacing w:after="0" w:line="240" w:lineRule="auto"/>
+              <w:rPr>
+                <w:sz w:val="20"/>
+                <w:szCs w:val="20"/>
+                <w:lang w:val="es-MX"/>
+              </w:rPr>
+            </w:pPr>
+          </w:p>
+        </w:tc>
+        <w:tc>
+          <w:tcPr>
+            <w:tcW w:w="1670" w:type="dxa"/>
+          </w:tcPr>
+          <w:p>
+            <w:pPr>
+              <w:spacing w:after="0" w:line="240" w:lineRule="auto"/>
+              <w:rPr>
+                <w:sz w:val="20"/>
+                <w:szCs w:val="20"/>
+                <w:lang w:val="es-MX"/>
+              </w:rPr>
+            </w:pPr>
+          </w:p>
+        </w:tc>
+      </w:tr>
+      <w:tr>
+        <w:tc>
+          <w:tcPr>
+            <w:tcW w:w="1228" w:type="dxa"/>
+          </w:tcPr>
+          <w:p>
+            <w:pPr>
+              <w:spacing w:after="0" w:line="240" w:lineRule="auto"/>
+              <w:rPr>
+                <w:rFonts w:ascii="Arial" w:hAnsi="Arial" w:cs="Arial"/>
+                <w:color w:val="000000"/>
+                <w:sz w:val="20"/>
+                <w:szCs w:val="20"/>
+                <w:lang w:val="es-ES_tradnl"/>
+              </w:rPr>
+            </w:pPr>
+            <w:r>
+              <w:rPr>
+                <w:rFonts w:ascii="Arial" w:hAnsi="Arial" w:cs="Arial"/>
+                <w:color w:val="000000"/>
+                <w:sz w:val="20"/>
+                <w:szCs w:val="20"/>
+              </w:rPr>
+              <w:lastRenderedPageBreak/>
+              <w:t>RFCAS009</w:t>
+            </w:r>
+          </w:p>
+        </w:tc>
+        <w:tc>
+          <w:tcPr>
+            <w:tcW w:w="1295" w:type="dxa"/>
+          </w:tcPr>
+          <w:p>
+            <w:pPr>
+              <w:spacing w:after="0" w:line="240" w:lineRule="auto"/>
+              <w:rPr>
+                <w:rFonts w:ascii="Arial" w:hAnsi="Arial" w:cs="Arial"/>
+                <w:color w:val="000000"/>
+                <w:sz w:val="20"/>
+                <w:szCs w:val="20"/>
+                <w:lang w:val="es-ES_tradnl"/>
+              </w:rPr>
+            </w:pPr>
+            <w:r>
+              <w:rPr>
+                <w:rFonts w:ascii="Arial" w:hAnsi="Arial" w:cs="Arial"/>
+                <w:color w:val="000000"/>
+                <w:sz w:val="20"/>
+                <w:szCs w:val="20"/>
+              </w:rPr>
+              <w:t>Ingresar/Desloguear</w:t>
+            </w:r>
+            <w:r>
+              <w:rPr>
+                <w:rFonts w:ascii="Arial" w:hAnsi="Arial" w:cs="Arial"/>
+                <w:color w:val="000000"/>
+                <w:sz w:val="20"/>
+                <w:szCs w:val="20"/>
+              </w:rPr>
+              <w:t xml:space="preserve"> </w:t>
+            </w:r>
+            <w:r>
+              <w:rPr>
+                <w:rFonts w:ascii="Arial" w:hAnsi="Arial" w:cs="Arial"/>
+                <w:color w:val="000000"/>
+                <w:sz w:val="20"/>
+                <w:szCs w:val="20"/>
+              </w:rPr>
+              <w:t xml:space="preserve">a </w:t>
+            </w:r>
+            <w:r>
+              <w:rPr>
+                <w:rFonts w:ascii="Arial" w:hAnsi="Arial" w:cs="Arial"/>
+                <w:color w:val="000000"/>
+                <w:sz w:val="20"/>
+                <w:szCs w:val="20"/>
+              </w:rPr>
+              <w:t xml:space="preserve">supervisor </w:t>
+            </w:r>
+          </w:p>
+        </w:tc>
+        <w:tc>
+          <w:tcPr>
+            <w:tcW w:w="982" w:type="dxa"/>
           </w:tcPr>
           <w:p>
             <w:pPr>
@@ -3013,7 +3002,7 @@
                 <w:szCs w:val="20"/>
                 <w:lang w:val="es-MX"/>
               </w:rPr>
-              <w:t>Ingresar supervisor</w:t>
+              <w:t>USR04</w:t>
             </w:r>
             <w:r>
               <w:rPr>
@@ -3025,8 +3014,23 @@
                 <w:szCs w:val="20"/>
                 <w:lang w:val="es-MX"/>
               </w:rPr>
-              <w:t xml:space="preserve">, </w:t>
-            </w:r>
+              <w:t>, USR05</w:t>
+            </w:r>
+          </w:p>
+        </w:tc>
+        <w:tc>
+          <w:tcPr>
+            <w:tcW w:w="1264" w:type="dxa"/>
+          </w:tcPr>
+          <w:p>
+            <w:pPr>
+              <w:spacing w:after="0" w:line="240" w:lineRule="auto"/>
+              <w:rPr>
+                <w:sz w:val="20"/>
+                <w:szCs w:val="20"/>
+                <w:lang w:val="es-MX"/>
+              </w:rPr>
+            </w:pPr>
             <w:r>
               <w:rPr>
                 <w:rFonts w:ascii="Arial" w:hAnsi="Arial" w:cs="Arial"/>
@@ -3037,6 +3041,30 @@
                 <w:szCs w:val="20"/>
                 <w:lang w:val="es-MX"/>
               </w:rPr>
+              <w:t>Ingresar supervisor</w:t>
+            </w:r>
+            <w:r>
+              <w:rPr>
+                <w:rFonts w:ascii="Arial" w:hAnsi="Arial" w:cs="Arial"/>
+                <w:bCs/>
+                <w:i/>
+                <w:iCs/>
+                <w:sz w:val="20"/>
+                <w:szCs w:val="20"/>
+                <w:lang w:val="es-MX"/>
+              </w:rPr>
+              <w:t xml:space="preserve">, </w:t>
+            </w:r>
+            <w:r>
+              <w:rPr>
+                <w:rFonts w:ascii="Arial" w:hAnsi="Arial" w:cs="Arial"/>
+                <w:bCs/>
+                <w:i/>
+                <w:iCs/>
+                <w:sz w:val="20"/>
+                <w:szCs w:val="20"/>
+                <w:lang w:val="es-MX"/>
+              </w:rPr>
               <w:t>Desloguear Supervisor</w:t>
             </w:r>
           </w:p>
@@ -3114,21 +3142,33 @@
                 <w:szCs w:val="20"/>
                 <w:lang w:val="es-MX"/>
               </w:rPr>
-              <w:t xml:space="preserve">Se mantiene la pantalla de pedido de autorización </w:t>
-            </w:r>
-            <w:r>
-              <w:rPr>
-                <w:sz w:val="20"/>
-                <w:szCs w:val="20"/>
-                <w:lang w:val="es-MX"/>
-              </w:rPr>
-              <w:lastRenderedPageBreak/>
-              <w:t>informando el mensaje de error correspondiente.</w:t>
+              <w:t>Se mantiene la pantalla de pedido de autorización informando el mensaje de error correspondiente.</w:t>
             </w:r>
           </w:p>
         </w:tc>
       </w:tr>
     </w:tbl>
+    <w:p>
+      <w:pPr>
+        <w:rPr>
+          <w:lang w:val="es-MX"/>
+        </w:rPr>
+      </w:pPr>
+    </w:p>
+    <w:p>
+      <w:pPr>
+        <w:rPr>
+          <w:lang w:val="es-MX"/>
+        </w:rPr>
+      </w:pPr>
+    </w:p>
+    <w:p>
+      <w:pPr>
+        <w:rPr>
+          <w:lang w:val="es-MX"/>
+        </w:rPr>
+      </w:pPr>
+    </w:p>
     <w:p>
       <w:pPr>
         <w:rPr>
@@ -3458,15 +3498,65 @@
     <w:p>
       <w:pPr>
         <w:rPr>
-          <w:b/>
-          <w:lang w:val="es-MX"/>
-        </w:rPr>
-      </w:pPr>
-      <w:r>
-        <w:rPr>
-          <w:b/>
-          <w:lang w:val="es-MX"/>
-        </w:rPr>
+          <w:lang w:val="es-MX"/>
+        </w:rPr>
+      </w:pPr>
+    </w:p>
+    <w:p>
+      <w:pPr>
+        <w:rPr>
+          <w:lang w:val="es-MX"/>
+        </w:rPr>
+      </w:pPr>
+    </w:p>
+    <w:p>
+      <w:pPr>
+        <w:rPr>
+          <w:lang w:val="es-MX"/>
+        </w:rPr>
+      </w:pPr>
+    </w:p>
+    <w:p>
+      <w:pPr>
+        <w:rPr>
+          <w:lang w:val="es-MX"/>
+        </w:rPr>
+      </w:pPr>
+    </w:p>
+    <w:p>
+      <w:pPr>
+        <w:rPr>
+          <w:lang w:val="es-MX"/>
+        </w:rPr>
+      </w:pPr>
+    </w:p>
+    <w:p>
+      <w:pPr>
+        <w:rPr>
+          <w:lang w:val="es-MX"/>
+        </w:rPr>
+      </w:pPr>
+    </w:p>
+    <w:p>
+      <w:pPr>
+        <w:rPr>
+          <w:lang w:val="es-MX"/>
+        </w:rPr>
+      </w:pPr>
+    </w:p>
+    <w:p>
+      <w:pPr>
+        <w:rPr>
+          <w:b/>
+          <w:lang w:val="es-MX"/>
+        </w:rPr>
+      </w:pPr>
+      <w:r>
+        <w:rPr>
+          <w:b/>
+          <w:lang w:val="es-MX"/>
+        </w:rPr>
+        <w:lastRenderedPageBreak/>
         <w:t xml:space="preserve">Gráfico de Navegabilidad de interfaces de </w:t>
       </w:r>
       <w:r>
@@ -3481,7 +3571,8 @@
       <w:pPr>
         <w:rPr>
           <w:b/>
-          <w:lang w:val="es-MX"/>
+          <w:noProof/>
+          <w:lang w:eastAsia="es-AR"/>
         </w:rPr>
       </w:pPr>
       <w:r>
@@ -3491,37 +3582,1174 @@
           <w:lang w:eastAsia="es-AR"/>
         </w:rPr>
         <w:pict>
-          <v:shapetype id="_x0000_t75" coordsize="21600,21600" o:spt="75" o:preferrelative="t" path="m@4@5l@4@11@9@11@9@5xe" filled="f" stroked="f">
+          <v:shapetype id="_x0000_t32" coordsize="21600,21600" o:spt="32" o:oned="t" path="m,l21600,21600e" filled="f">
+            <v:path arrowok="t" fillok="f" o:connecttype="none"/>
+            <o:lock v:ext="edit" shapetype="t"/>
+          </v:shapetype>
+          <v:shape id="_x0000_s1035" type="#_x0000_t32" style="position:absolute;margin-left:350.15pt;margin-top:27.95pt;width:103.95pt;height:0;z-index:251666432" o:connectortype="straight"/>
+        </w:pict>
+      </w:r>
+      <w:r>
+        <w:rPr>
+          <w:b/>
+          <w:noProof/>
+          <w:lang w:eastAsia="es-AR"/>
+        </w:rPr>
+        <w:pict>
+          <v:rect id="_x0000_s1034" style="position:absolute;margin-left:350.15pt;margin-top:11.65pt;width:103.95pt;height:69.5pt;z-index:251665408"/>
+        </w:pict>
+      </w:r>
+      <w:r>
+        <w:rPr>
+          <w:b/>
+          <w:noProof/>
+          <w:lang w:eastAsia="es-AR"/>
+        </w:rPr>
+        <w:pict>
+          <v:shapetype id="_x0000_t202" coordsize="21600,21600" o:spt="202" path="m,l,21600r21600,l21600,xe">
             <v:stroke joinstyle="miter"/>
-            <v:formulas>
-              <v:f eqn="if lineDrawn pixelLineWidth 0"/>
-              <v:f eqn="sum @0 1 0"/>
-              <v:f eqn="sum 0 0 @1"/>
-              <v:f eqn="prod @2 1 2"/>
-              <v:f eqn="prod @3 21600 pixelWidth"/>
-              <v:f eqn="prod @3 21600 pixelHeight"/>
-              <v:f eqn="sum @0 0 1"/>
-              <v:f eqn="prod @6 1 2"/>
-              <v:f eqn="prod @7 21600 pixelWidth"/>
-              <v:f eqn="sum @8 21600 0"/>
-              <v:f eqn="prod @7 21600 pixelHeight"/>
-              <v:f eqn="sum @10 21600 0"/>
-            </v:formulas>
-            <v:path o:extrusionok="f" gradientshapeok="t" o:connecttype="rect"/>
-            <o:lock v:ext="edit" aspectratio="t"/>
+            <v:path gradientshapeok="t" o:connecttype="rect"/>
           </v:shapetype>
-          <v:shape id="Imagen 5" o:spid="_x0000_i1025" type="#_x0000_t75" style="width:425.25pt;height:260.25pt;visibility:visible;mso-wrap-style:square">
-            <v:imagedata r:id="rId11" o:title=""/>
+          <v:shape id="_x0000_s1036" type="#_x0000_t202" style="position:absolute;margin-left:358.95pt;margin-top:11.65pt;width:89.45pt;height:16.3pt;z-index:251667456" stroked="f">
+            <v:fill opacity="0"/>
+            <v:textbox style="mso-next-textbox:#_x0000_s1036">
+              <w:txbxContent>
+                <w:p>
+                  <w:pPr>
+                    <w:jc w:val="center"/>
+                    <w:rPr>
+                      <w:sz w:val="16"/>
+                    </w:rPr>
+                  </w:pPr>
+                  <w:r>
+                    <w:rPr>
+                      <w:sz w:val="16"/>
+                    </w:rPr>
+                    <w:t>GUI006</w:t>
+                  </w:r>
+                </w:p>
+              </w:txbxContent>
+            </v:textbox>
           </v:shape>
         </w:pict>
       </w:r>
-    </w:p>
-    <w:p>
-      <w:pPr>
-        <w:rPr>
-          <w:lang w:val="es-MX"/>
-        </w:rPr>
-      </w:pPr>
+      <w:r>
+        <w:rPr>
+          <w:b/>
+          <w:noProof/>
+          <w:lang w:eastAsia="es-AR"/>
+        </w:rPr>
+        <w:pict>
+          <v:shape id="_x0000_s1033" type="#_x0000_t202" style="position:absolute;margin-left:179.35pt;margin-top:11.65pt;width:89.45pt;height:16.3pt;z-index:251664384" stroked="f">
+            <v:fill opacity="0"/>
+            <v:textbox style="mso-next-textbox:#_x0000_s1033">
+              <w:txbxContent>
+                <w:p>
+                  <w:pPr>
+                    <w:jc w:val="center"/>
+                    <w:rPr>
+                      <w:sz w:val="16"/>
+                    </w:rPr>
+                  </w:pPr>
+                  <w:r>
+                    <w:rPr>
+                      <w:sz w:val="16"/>
+                    </w:rPr>
+                    <w:t>GUI005</w:t>
+                  </w:r>
+                </w:p>
+              </w:txbxContent>
+            </v:textbox>
+          </v:shape>
+        </w:pict>
+      </w:r>
+      <w:r>
+        <w:rPr>
+          <w:b/>
+          <w:noProof/>
+          <w:lang w:eastAsia="es-AR"/>
+        </w:rPr>
+        <w:pict>
+          <v:shape id="_x0000_s1032" type="#_x0000_t32" style="position:absolute;margin-left:171.75pt;margin-top:27.95pt;width:103.95pt;height:0;z-index:251663360" o:connectortype="straight"/>
+        </w:pict>
+      </w:r>
+      <w:r>
+        <w:rPr>
+          <w:b/>
+          <w:noProof/>
+          <w:lang w:eastAsia="es-AR"/>
+        </w:rPr>
+        <w:pict>
+          <v:rect id="_x0000_s1031" style="position:absolute;margin-left:171.75pt;margin-top:11.65pt;width:103.95pt;height:69.5pt;z-index:251662336"/>
+        </w:pict>
+      </w:r>
+      <w:r>
+        <w:rPr>
+          <w:b/>
+          <w:noProof/>
+          <w:lang w:eastAsia="es-AR"/>
+        </w:rPr>
+        <w:pict>
+          <v:shape id="_x0000_s1029" type="#_x0000_t202" style="position:absolute;margin-left:7.15pt;margin-top:11.65pt;width:89.45pt;height:16.3pt;z-index:251660288" stroked="f">
+            <v:fill opacity="0"/>
+            <v:textbox style="mso-next-textbox:#_x0000_s1029">
+              <w:txbxContent>
+                <w:p>
+                  <w:pPr>
+                    <w:jc w:val="center"/>
+                    <w:rPr>
+                      <w:sz w:val="16"/>
+                    </w:rPr>
+                  </w:pPr>
+                  <w:r>
+                    <w:rPr>
+                      <w:sz w:val="16"/>
+                    </w:rPr>
+                    <w:t>GUI001</w:t>
+                  </w:r>
+                </w:p>
+              </w:txbxContent>
+            </v:textbox>
+          </v:shape>
+        </w:pict>
+      </w:r>
+      <w:r>
+        <w:rPr>
+          <w:b/>
+          <w:noProof/>
+          <w:lang w:eastAsia="es-AR"/>
+        </w:rPr>
+        <w:pict>
+          <v:shape id="_x0000_s1028" type="#_x0000_t32" style="position:absolute;margin-left:.8pt;margin-top:27.95pt;width:103.95pt;height:0;z-index:251659264" o:connectortype="straight"/>
+        </w:pict>
+      </w:r>
+      <w:r>
+        <w:rPr>
+          <w:b/>
+          <w:noProof/>
+          <w:lang w:eastAsia="es-AR"/>
+        </w:rPr>
+        <w:pict>
+          <v:rect id="_x0000_s1027" style="position:absolute;margin-left:.8pt;margin-top:11.65pt;width:103.95pt;height:69.5pt;z-index:251658240"/>
+        </w:pict>
+      </w:r>
+      <w:r>
+        <w:rPr>
+          <w:b/>
+          <w:noProof/>
+          <w:lang w:eastAsia="es-AR"/>
+        </w:rPr>
+        <w:pict>
+          <v:shape id="_x0000_s1030" type="#_x0000_t202" style="position:absolute;margin-left:7.15pt;margin-top:35.4pt;width:89.45pt;height:32pt;z-index:251661312" stroked="f">
+            <v:fill opacity="0"/>
+            <v:textbox style="mso-next-textbox:#_x0000_s1030">
+              <w:txbxContent>
+                <w:p>
+                  <w:pPr>
+                    <w:rPr>
+                      <w:sz w:val="18"/>
+                    </w:rPr>
+                  </w:pPr>
+                  <w:r>
+                    <w:rPr>
+                      <w:sz w:val="16"/>
+                      <w:szCs w:val="20"/>
+                      <w:lang w:val="es-MX"/>
+                    </w:rPr>
+                    <w:t xml:space="preserve">Mensaje de error: </w:t>
+                  </w:r>
+                  <w:r>
+                    <w:rPr>
+                      <w:sz w:val="16"/>
+                      <w:szCs w:val="20"/>
+                      <w:lang w:val="es-MX"/>
+                    </w:rPr>
+                    <w:t>MSGAS002</w:t>
+                  </w:r>
+                </w:p>
+              </w:txbxContent>
+            </v:textbox>
+          </v:shape>
+        </w:pict>
+      </w:r>
+    </w:p>
+    <w:p>
+      <w:pPr>
+        <w:rPr>
+          <w:b/>
+          <w:noProof/>
+          <w:lang w:eastAsia="es-AR"/>
+        </w:rPr>
+      </w:pPr>
+      <w:r>
+        <w:rPr>
+          <w:b/>
+          <w:noProof/>
+          <w:lang w:eastAsia="es-AR"/>
+        </w:rPr>
+        <w:pict>
+          <v:shape id="_x0000_s1078" type="#_x0000_t202" style="position:absolute;margin-left:355pt;margin-top:9.95pt;width:89.45pt;height:32pt;z-index:251705344" stroked="f">
+            <v:fill opacity="0"/>
+            <v:textbox style="mso-next-textbox:#_x0000_s1078">
+              <w:txbxContent>
+                <w:p>
+                  <w:pPr>
+                    <w:rPr>
+                      <w:sz w:val="18"/>
+                    </w:rPr>
+                  </w:pPr>
+                  <w:r>
+                    <w:rPr>
+                      <w:sz w:val="16"/>
+                      <w:szCs w:val="20"/>
+                      <w:lang w:val="es-MX"/>
+                    </w:rPr>
+                    <w:t>Mensaje de error: MSGAS004</w:t>
+                  </w:r>
+                </w:p>
+              </w:txbxContent>
+            </v:textbox>
+          </v:shape>
+        </w:pict>
+      </w:r>
+      <w:r>
+        <w:rPr>
+          <w:b/>
+          <w:noProof/>
+          <w:lang w:eastAsia="es-AR"/>
+        </w:rPr>
+        <w:pict>
+          <v:shape id="_x0000_s1071" type="#_x0000_t202" style="position:absolute;margin-left:279.45pt;margin-top:9.95pt;width:59.4pt;height:21.1pt;z-index:251700224" filled="f" stroked="f">
+            <v:textbox>
+              <w:txbxContent>
+                <w:p>
+                  <w:pPr>
+                    <w:rPr>
+                      <w:i/>
+                      <w:sz w:val="16"/>
+                    </w:rPr>
+                  </w:pPr>
+                  <w:r>
+                    <w:rPr>
+                      <w:i/>
+                      <w:sz w:val="16"/>
+                    </w:rPr>
+                    <w:t>&lt;&lt;navigate&gt;&gt;</w:t>
+                  </w:r>
+                </w:p>
+              </w:txbxContent>
+            </v:textbox>
+          </v:shape>
+        </w:pict>
+      </w:r>
+      <w:r>
+        <w:rPr>
+          <w:b/>
+          <w:noProof/>
+          <w:lang w:eastAsia="es-AR"/>
+        </w:rPr>
+        <w:pict>
+          <v:shape id="_x0000_s1066" type="#_x0000_t32" style="position:absolute;margin-left:275.7pt;margin-top:24.2pt;width:74.45pt;height:0;z-index:251695104" o:connectortype="straight">
+            <v:stroke endarrow="block"/>
+          </v:shape>
+        </w:pict>
+      </w:r>
+      <w:r>
+        <w:rPr>
+          <w:b/>
+          <w:noProof/>
+          <w:lang w:eastAsia="es-AR"/>
+        </w:rPr>
+        <w:pict>
+          <v:shape id="_x0000_s1054" type="#_x0000_t202" style="position:absolute;margin-left:104.75pt;margin-top:9.95pt;width:59.4pt;height:21.1pt;z-index:251682816" filled="f" stroked="f">
+            <v:textbox>
+              <w:txbxContent>
+                <w:p>
+                  <w:pPr>
+                    <w:rPr>
+                      <w:i/>
+                      <w:sz w:val="16"/>
+                    </w:rPr>
+                  </w:pPr>
+                  <w:r>
+                    <w:rPr>
+                      <w:i/>
+                      <w:sz w:val="16"/>
+                    </w:rPr>
+                    <w:t>&lt;&lt;navigate&gt;&gt;</w:t>
+                  </w:r>
+                </w:p>
+              </w:txbxContent>
+            </v:textbox>
+          </v:shape>
+        </w:pict>
+      </w:r>
+      <w:r>
+        <w:rPr>
+          <w:b/>
+          <w:noProof/>
+          <w:lang w:eastAsia="es-AR"/>
+        </w:rPr>
+        <w:pict>
+          <v:shape id="_x0000_s1052" type="#_x0000_t32" style="position:absolute;margin-left:104.75pt;margin-top:24.2pt;width:67pt;height:0;z-index:251681792" o:connectortype="straight">
+            <v:stroke endarrow="block"/>
+          </v:shape>
+        </w:pict>
+      </w:r>
+    </w:p>
+    <w:p>
+      <w:pPr>
+        <w:rPr>
+          <w:b/>
+          <w:noProof/>
+          <w:lang w:eastAsia="es-AR"/>
+        </w:rPr>
+      </w:pPr>
+    </w:p>
+    <w:p>
+      <w:pPr>
+        <w:rPr>
+          <w:b/>
+          <w:noProof/>
+          <w:lang w:eastAsia="es-AR"/>
+        </w:rPr>
+      </w:pPr>
+      <w:r>
+        <w:rPr>
+          <w:b/>
+          <w:noProof/>
+          <w:lang w:eastAsia="es-AR"/>
+        </w:rPr>
+        <w:pict>
+          <v:shape id="_x0000_s1069" type="#_x0000_t202" style="position:absolute;margin-left:220.05pt;margin-top:19.1pt;width:59.4pt;height:21.1pt;z-index:251698176" filled="f" stroked="f">
+            <v:textbox>
+              <w:txbxContent>
+                <w:p>
+                  <w:pPr>
+                    <w:rPr>
+                      <w:i/>
+                      <w:sz w:val="16"/>
+                    </w:rPr>
+                  </w:pPr>
+                  <w:r>
+                    <w:rPr>
+                      <w:i/>
+                      <w:sz w:val="16"/>
+                    </w:rPr>
+                    <w:t>&lt;&lt;navigate&gt;&gt;</w:t>
+                  </w:r>
+                </w:p>
+              </w:txbxContent>
+            </v:textbox>
+          </v:shape>
+        </w:pict>
+      </w:r>
+      <w:r>
+        <w:rPr>
+          <w:b/>
+          <w:noProof/>
+          <w:lang w:eastAsia="es-AR"/>
+        </w:rPr>
+        <w:pict>
+          <v:shape id="_x0000_s1065" type="#_x0000_t32" style="position:absolute;margin-left:223.95pt;margin-top:4.85pt;width:0;height:45.85pt;flip:y;z-index:251694080" o:connectortype="straight">
+            <v:stroke endarrow="block"/>
+          </v:shape>
+        </w:pict>
+      </w:r>
+      <w:r>
+        <w:rPr>
+          <w:b/>
+          <w:noProof/>
+          <w:lang w:eastAsia="es-AR"/>
+        </w:rPr>
+        <w:pict>
+          <v:shape id="_x0000_s1064" type="#_x0000_t32" style="position:absolute;margin-left:96.6pt;margin-top:4.85pt;width:75.15pt;height:66.95pt;flip:x y;z-index:251693056" o:connectortype="straight">
+            <v:stroke endarrow="block"/>
+          </v:shape>
+        </w:pict>
+      </w:r>
+      <w:r>
+        <w:rPr>
+          <w:b/>
+          <w:noProof/>
+          <w:lang w:eastAsia="es-AR"/>
+        </w:rPr>
+        <w:pict>
+          <v:shape id="_x0000_s1056" type="#_x0000_t32" style="position:absolute;margin-left:390.45pt;margin-top:35.6pt;width:33pt;height:0;z-index:251684864" o:connectortype="straight"/>
+        </w:pict>
+      </w:r>
+      <w:r>
+        <w:rPr>
+          <w:b/>
+          <w:noProof/>
+          <w:lang w:eastAsia="es-AR"/>
+        </w:rPr>
+        <w:pict>
+          <v:shape id="_x0000_s1055" type="#_x0000_t32" style="position:absolute;margin-left:423.45pt;margin-top:4.85pt;width:0;height:30.75pt;z-index:251683840" o:connectortype="straight"/>
+        </w:pict>
+      </w:r>
+      <w:r>
+        <w:rPr>
+          <w:b/>
+          <w:noProof/>
+          <w:lang w:eastAsia="es-AR"/>
+        </w:rPr>
+        <w:pict>
+          <v:shape id="_x0000_s1057" type="#_x0000_t32" style="position:absolute;margin-left:390.45pt;margin-top:4.85pt;width:0;height:30.75pt;flip:y;z-index:251685888" o:connectortype="straight">
+            <v:stroke endarrow="block"/>
+          </v:shape>
+        </w:pict>
+      </w:r>
+      <w:r>
+        <w:rPr>
+          <w:b/>
+          <w:noProof/>
+          <w:lang w:eastAsia="es-AR"/>
+        </w:rPr>
+        <w:pict>
+          <v:shape id="_x0000_s1050" type="#_x0000_t32" style="position:absolute;margin-left:43.95pt;margin-top:4.85pt;width:0;height:30.75pt;flip:y;z-index:251679744" o:connectortype="straight">
+            <v:stroke endarrow="block"/>
+          </v:shape>
+        </w:pict>
+      </w:r>
+      <w:r>
+        <w:rPr>
+          <w:b/>
+          <w:noProof/>
+          <w:lang w:eastAsia="es-AR"/>
+        </w:rPr>
+        <w:pict>
+          <v:shape id="_x0000_s1047" type="#_x0000_t32" style="position:absolute;margin-left:76.95pt;margin-top:4.85pt;width:0;height:30.75pt;z-index:251677696" o:connectortype="straight"/>
+        </w:pict>
+      </w:r>
+    </w:p>
+    <w:p>
+      <w:pPr>
+        <w:rPr>
+          <w:b/>
+          <w:noProof/>
+          <w:lang w:eastAsia="es-AR"/>
+        </w:rPr>
+      </w:pPr>
+      <w:r>
+        <w:rPr>
+          <w:b/>
+          <w:noProof/>
+          <w:lang w:eastAsia="es-AR"/>
+        </w:rPr>
+        <w:pict>
+          <v:shape id="_x0000_s1072" type="#_x0000_t202" style="position:absolute;margin-left:379.05pt;margin-top:10.15pt;width:59.4pt;height:21.1pt;z-index:251701248" filled="f" stroked="f">
+            <v:textbox>
+              <w:txbxContent>
+                <w:p>
+                  <w:pPr>
+                    <w:rPr>
+                      <w:i/>
+                      <w:sz w:val="16"/>
+                    </w:rPr>
+                  </w:pPr>
+                  <w:r>
+                    <w:rPr>
+                      <w:i/>
+                      <w:sz w:val="16"/>
+                    </w:rPr>
+                    <w:t>&lt;&lt;navigate&gt;&gt;</w:t>
+                  </w:r>
+                </w:p>
+              </w:txbxContent>
+            </v:textbox>
+          </v:shape>
+        </w:pict>
+      </w:r>
+      <w:r>
+        <w:rPr>
+          <w:b/>
+          <w:noProof/>
+          <w:lang w:eastAsia="es-AR"/>
+        </w:rPr>
+        <w:pict>
+          <v:shape id="_x0000_s1051" type="#_x0000_t202" style="position:absolute;margin-left:32.7pt;margin-top:10.15pt;width:59.4pt;height:21.1pt;z-index:251680768" filled="f" stroked="f">
+            <v:textbox>
+              <w:txbxContent>
+                <w:p>
+                  <w:pPr>
+                    <w:rPr>
+                      <w:i/>
+                      <w:sz w:val="16"/>
+                    </w:rPr>
+                  </w:pPr>
+                  <w:r>
+                    <w:rPr>
+                      <w:i/>
+                      <w:sz w:val="16"/>
+                    </w:rPr>
+                    <w:t>&lt;&lt;</w:t>
+                  </w:r>
+                  <w:r>
+                    <w:rPr>
+                      <w:i/>
+                      <w:sz w:val="16"/>
+                    </w:rPr>
+                    <w:t>navigate</w:t>
+                  </w:r>
+                  <w:r>
+                    <w:rPr>
+                      <w:i/>
+                      <w:sz w:val="16"/>
+                    </w:rPr>
+                    <w:t>&gt;&gt;</w:t>
+                  </w:r>
+                </w:p>
+              </w:txbxContent>
+            </v:textbox>
+          </v:shape>
+        </w:pict>
+      </w:r>
+      <w:r>
+        <w:rPr>
+          <w:b/>
+          <w:noProof/>
+          <w:lang w:eastAsia="es-AR"/>
+        </w:rPr>
+        <w:pict>
+          <v:shape id="_x0000_s1049" type="#_x0000_t32" style="position:absolute;margin-left:43.95pt;margin-top:10.15pt;width:33pt;height:0;z-index:251678720" o:connectortype="straight"/>
+        </w:pict>
+      </w:r>
+    </w:p>
+    <w:p>
+      <w:pPr>
+        <w:rPr>
+          <w:b/>
+          <w:noProof/>
+          <w:lang w:eastAsia="es-AR"/>
+        </w:rPr>
+      </w:pPr>
+      <w:r>
+        <w:rPr>
+          <w:b/>
+          <w:noProof/>
+          <w:lang w:eastAsia="es-AR"/>
+        </w:rPr>
+        <w:pict>
+          <v:shape id="_x0000_s1074" type="#_x0000_t202" style="position:absolute;margin-left:178.15pt;margin-top:20.9pt;width:89.45pt;height:32pt;z-index:251703296" stroked="f">
+            <v:fill opacity="0"/>
+            <v:textbox style="mso-next-textbox:#_x0000_s1074">
+              <w:txbxContent>
+                <w:p>
+                  <w:pPr>
+                    <w:rPr>
+                      <w:sz w:val="18"/>
+                    </w:rPr>
+                  </w:pPr>
+                  <w:r>
+                    <w:rPr>
+                      <w:sz w:val="16"/>
+                      <w:szCs w:val="20"/>
+                      <w:lang w:val="es-MX"/>
+                    </w:rPr>
+                    <w:t>Mensaje de error: MSGAS003</w:t>
+                  </w:r>
+                </w:p>
+              </w:txbxContent>
+            </v:textbox>
+          </v:shape>
+        </w:pict>
+      </w:r>
+      <w:r>
+        <w:rPr>
+          <w:b/>
+          <w:noProof/>
+          <w:lang w:eastAsia="es-AR"/>
+        </w:rPr>
+        <w:pict>
+          <v:shape id="_x0000_s1039" type="#_x0000_t202" style="position:absolute;margin-left:178.15pt;margin-top:-.2pt;width:89.45pt;height:16.3pt;z-index:251670528" stroked="f">
+            <v:fill opacity="0"/>
+            <v:textbox style="mso-next-textbox:#_x0000_s1039">
+              <w:txbxContent>
+                <w:p>
+                  <w:pPr>
+                    <w:jc w:val="center"/>
+                    <w:rPr>
+                      <w:sz w:val="16"/>
+                    </w:rPr>
+                  </w:pPr>
+                  <w:r>
+                    <w:rPr>
+                      <w:sz w:val="16"/>
+                    </w:rPr>
+                    <w:t>GUI002</w:t>
+                  </w:r>
+                </w:p>
+              </w:txbxContent>
+            </v:textbox>
+          </v:shape>
+        </w:pict>
+      </w:r>
+      <w:r>
+        <w:rPr>
+          <w:b/>
+          <w:noProof/>
+          <w:lang w:eastAsia="es-AR"/>
+        </w:rPr>
+        <w:pict>
+          <v:shape id="_x0000_s1038" type="#_x0000_t32" style="position:absolute;margin-left:171.75pt;margin-top:16.1pt;width:103.95pt;height:0;z-index:251669504" o:connectortype="straight"/>
+        </w:pict>
+      </w:r>
+      <w:r>
+        <w:rPr>
+          <w:b/>
+          <w:noProof/>
+          <w:lang w:eastAsia="es-AR"/>
+        </w:rPr>
+        <w:pict>
+          <v:rect id="_x0000_s1037" style="position:absolute;margin-left:171.75pt;margin-top:-.2pt;width:103.95pt;height:69.5pt;z-index:251668480"/>
+        </w:pict>
+      </w:r>
+    </w:p>
+    <w:p>
+      <w:pPr>
+        <w:rPr>
+          <w:b/>
+          <w:noProof/>
+          <w:lang w:eastAsia="es-AR"/>
+        </w:rPr>
+      </w:pPr>
+      <w:r>
+        <w:rPr>
+          <w:b/>
+          <w:noProof/>
+          <w:lang w:eastAsia="es-AR"/>
+        </w:rPr>
+        <w:pict>
+          <v:shape id="_x0000_s1068" type="#_x0000_t202" style="position:absolute;margin-left:191.25pt;margin-top:70.95pt;width:59.4pt;height:21.1pt;z-index:251697152" filled="f" stroked="f">
+            <v:textbox style="mso-next-textbox:#_x0000_s1068">
+              <w:txbxContent>
+                <w:p>
+                  <w:pPr>
+                    <w:rPr>
+                      <w:i/>
+                      <w:sz w:val="16"/>
+                    </w:rPr>
+                  </w:pPr>
+                  <w:r>
+                    <w:rPr>
+                      <w:i/>
+                      <w:sz w:val="16"/>
+                    </w:rPr>
+                    <w:t>&lt;&lt;navigate&gt;&gt;</w:t>
+                  </w:r>
+                </w:p>
+              </w:txbxContent>
+            </v:textbox>
+          </v:shape>
+        </w:pict>
+      </w:r>
+    </w:p>
+    <w:p>
+      <w:pPr>
+        <w:rPr>
+          <w:b/>
+          <w:noProof/>
+          <w:lang w:eastAsia="es-AR"/>
+        </w:rPr>
+      </w:pPr>
+      <w:r>
+        <w:rPr>
+          <w:b/>
+          <w:noProof/>
+          <w:lang w:eastAsia="es-AR"/>
+        </w:rPr>
+        <w:pict>
+          <v:shape id="_x0000_s1059" type="#_x0000_t32" style="position:absolute;margin-left:205.2pt;margin-top:49.15pt;width:33pt;height:0;z-index:251687936" o:connectortype="straight"/>
+        </w:pict>
+      </w:r>
+      <w:r>
+        <w:rPr>
+          <w:b/>
+          <w:noProof/>
+          <w:lang w:eastAsia="es-AR"/>
+        </w:rPr>
+        <w:pict>
+          <v:shape id="_x0000_s1058" type="#_x0000_t32" style="position:absolute;margin-left:238.2pt;margin-top:18.4pt;width:0;height:30.75pt;z-index:251686912" o:connectortype="straight"/>
+        </w:pict>
+      </w:r>
+      <w:r>
+        <w:rPr>
+          <w:b/>
+          <w:noProof/>
+          <w:lang w:eastAsia="es-AR"/>
+        </w:rPr>
+        <w:pict>
+          <v:shape id="_x0000_s1060" type="#_x0000_t32" style="position:absolute;margin-left:205.2pt;margin-top:18.4pt;width:0;height:30.75pt;flip:y;z-index:251688960" o:connectortype="straight">
+            <v:stroke endarrow="block"/>
+          </v:shape>
+        </w:pict>
+      </w:r>
+    </w:p>
+    <w:p>
+      <w:pPr>
+        <w:rPr>
+          <w:b/>
+          <w:noProof/>
+          <w:lang w:eastAsia="es-AR"/>
+        </w:rPr>
+      </w:pPr>
+    </w:p>
+    <w:p>
+      <w:pPr>
+        <w:rPr>
+          <w:b/>
+          <w:noProof/>
+          <w:lang w:eastAsia="es-AR"/>
+        </w:rPr>
+      </w:pPr>
+      <w:r>
+        <w:rPr>
+          <w:b/>
+          <w:noProof/>
+          <w:lang w:eastAsia="es-AR"/>
+        </w:rPr>
+        <w:pict>
+          <v:rect id="_x0000_s1043" style="position:absolute;margin-left:319.5pt;margin-top:9.8pt;width:103.95pt;height:69.5pt;z-index:251674624"/>
+        </w:pict>
+      </w:r>
+      <w:r>
+        <w:rPr>
+          <w:b/>
+          <w:noProof/>
+          <w:lang w:eastAsia="es-AR"/>
+        </w:rPr>
+        <w:pict>
+          <v:shape id="_x0000_s1045" type="#_x0000_t202" style="position:absolute;margin-left:325.9pt;margin-top:14.3pt;width:89.45pt;height:16.3pt;z-index:251676672" stroked="f">
+            <v:fill opacity="0"/>
+            <v:textbox style="mso-next-textbox:#_x0000_s1045">
+              <w:txbxContent>
+                <w:p>
+                  <w:pPr>
+                    <w:jc w:val="center"/>
+                    <w:rPr>
+                      <w:sz w:val="16"/>
+                    </w:rPr>
+                  </w:pPr>
+                  <w:r>
+                    <w:rPr>
+                      <w:sz w:val="16"/>
+                    </w:rPr>
+                    <w:t>GUI004</w:t>
+                  </w:r>
+                </w:p>
+              </w:txbxContent>
+            </v:textbox>
+          </v:shape>
+        </w:pict>
+      </w:r>
+      <w:r>
+        <w:rPr>
+          <w:b/>
+          <w:noProof/>
+          <w:lang w:eastAsia="es-AR"/>
+        </w:rPr>
+        <w:pict>
+          <v:shape id="_x0000_s1044" type="#_x0000_t32" style="position:absolute;margin-left:319.5pt;margin-top:30.6pt;width:103.95pt;height:0;z-index:251675648" o:connectortype="straight"/>
+        </w:pict>
+      </w:r>
+      <w:r>
+        <w:rPr>
+          <w:b/>
+          <w:noProof/>
+          <w:lang w:eastAsia="es-AR"/>
+        </w:rPr>
+        <w:pict>
+          <v:shape id="_x0000_s1041" type="#_x0000_t32" style="position:absolute;margin-left:7.15pt;margin-top:26.1pt;width:103.95pt;height:0;z-index:251672576" o:connectortype="straight"/>
+        </w:pict>
+      </w:r>
+      <w:r>
+        <w:rPr>
+          <w:b/>
+          <w:noProof/>
+          <w:lang w:eastAsia="es-AR"/>
+        </w:rPr>
+        <w:pict>
+          <v:rect id="_x0000_s1040" style="position:absolute;margin-left:7.15pt;margin-top:9.8pt;width:103.95pt;height:69.5pt;z-index:251671552"/>
+        </w:pict>
+      </w:r>
+      <w:r>
+        <w:rPr>
+          <w:b/>
+          <w:noProof/>
+          <w:lang w:eastAsia="es-AR"/>
+        </w:rPr>
+        <w:pict>
+          <v:shape id="_x0000_s1042" type="#_x0000_t202" style="position:absolute;margin-left:13.55pt;margin-top:9.8pt;width:89.45pt;height:16.3pt;z-index:251673600" stroked="f">
+            <v:fill opacity="0"/>
+            <v:textbox style="mso-next-textbox:#_x0000_s1042">
+              <w:txbxContent>
+                <w:p>
+                  <w:pPr>
+                    <w:jc w:val="center"/>
+                    <w:rPr>
+                      <w:sz w:val="16"/>
+                    </w:rPr>
+                  </w:pPr>
+                  <w:r>
+                    <w:rPr>
+                      <w:sz w:val="16"/>
+                    </w:rPr>
+                    <w:t>GUI003</w:t>
+                  </w:r>
+                </w:p>
+              </w:txbxContent>
+            </v:textbox>
+          </v:shape>
+        </w:pict>
+      </w:r>
+    </w:p>
+    <w:p>
+      <w:pPr>
+        <w:rPr>
+          <w:b/>
+          <w:noProof/>
+          <w:lang w:eastAsia="es-AR"/>
+        </w:rPr>
+      </w:pPr>
+      <w:r>
+        <w:rPr>
+          <w:b/>
+          <w:noProof/>
+          <w:lang w:eastAsia="es-AR"/>
+        </w:rPr>
+        <w:pict>
+          <v:shape id="_x0000_s1076" type="#_x0000_t202" style="position:absolute;margin-left:13.55pt;margin-top:5.15pt;width:89.45pt;height:32pt;z-index:251704320" stroked="f">
+            <v:fill opacity="0"/>
+            <v:textbox style="mso-next-textbox:#_x0000_s1076">
+              <w:txbxContent>
+                <w:p>
+                  <w:pPr>
+                    <w:rPr>
+                      <w:sz w:val="18"/>
+                    </w:rPr>
+                  </w:pPr>
+                  <w:r>
+                    <w:rPr>
+                      <w:sz w:val="16"/>
+                      <w:szCs w:val="20"/>
+                      <w:lang w:val="es-MX"/>
+                    </w:rPr>
+                    <w:t>Mensaje de error: MSGAS001</w:t>
+                  </w:r>
+                </w:p>
+              </w:txbxContent>
+            </v:textbox>
+          </v:shape>
+        </w:pict>
+      </w:r>
+      <w:r>
+        <w:rPr>
+          <w:b/>
+          <w:noProof/>
+          <w:lang w:eastAsia="es-AR"/>
+        </w:rPr>
+        <w:pict>
+          <v:shape id="_x0000_s1070" type="#_x0000_t202" style="position:absolute;margin-left:191.25pt;margin-top:.65pt;width:59.4pt;height:21.1pt;z-index:251699200" filled="f" stroked="f">
+            <v:textbox>
+              <w:txbxContent>
+                <w:p>
+                  <w:pPr>
+                    <w:rPr>
+                      <w:i/>
+                      <w:sz w:val="16"/>
+                    </w:rPr>
+                  </w:pPr>
+                  <w:r>
+                    <w:rPr>
+                      <w:i/>
+                      <w:sz w:val="16"/>
+                    </w:rPr>
+                    <w:t>&lt;&lt;navigate&gt;&gt;</w:t>
+                  </w:r>
+                </w:p>
+              </w:txbxContent>
+            </v:textbox>
+          </v:shape>
+        </w:pict>
+      </w:r>
+      <w:r>
+        <w:rPr>
+          <w:b/>
+          <w:noProof/>
+          <w:lang w:eastAsia="es-AR"/>
+        </w:rPr>
+        <w:pict>
+          <v:shape id="_x0000_s1067" type="#_x0000_t32" style="position:absolute;margin-left:111.1pt;margin-top:15.75pt;width:208.4pt;height:0;z-index:251696128" o:connectortype="straight">
+            <v:stroke endarrow="block"/>
+          </v:shape>
+        </w:pict>
+      </w:r>
+    </w:p>
+    <w:p>
+      <w:pPr>
+        <w:rPr>
+          <w:b/>
+          <w:noProof/>
+          <w:lang w:eastAsia="es-AR"/>
+        </w:rPr>
+      </w:pPr>
+    </w:p>
+    <w:p>
+      <w:pPr>
+        <w:rPr>
+          <w:b/>
+          <w:noProof/>
+          <w:lang w:eastAsia="es-AR"/>
+        </w:rPr>
+      </w:pPr>
+      <w:r>
+        <w:rPr>
+          <w:b/>
+          <w:noProof/>
+          <w:lang w:eastAsia="es-AR"/>
+        </w:rPr>
+        <w:pict>
+          <v:shape id="_x0000_s1062" type="#_x0000_t32" style="position:absolute;margin-left:40.2pt;margin-top:33.7pt;width:33pt;height:0;z-index:251691008" o:connectortype="straight"/>
+        </w:pict>
+      </w:r>
+      <w:r>
+        <w:rPr>
+          <w:b/>
+          <w:noProof/>
+          <w:lang w:eastAsia="es-AR"/>
+        </w:rPr>
+        <w:pict>
+          <v:shape id="_x0000_s1061" type="#_x0000_t32" style="position:absolute;margin-left:73.2pt;margin-top:2.95pt;width:0;height:30.75pt;z-index:251689984" o:connectortype="straight"/>
+        </w:pict>
+      </w:r>
+      <w:r>
+        <w:rPr>
+          <w:b/>
+          <w:noProof/>
+          <w:lang w:eastAsia="es-AR"/>
+        </w:rPr>
+        <w:pict>
+          <v:shape id="_x0000_s1063" type="#_x0000_t32" style="position:absolute;margin-left:40.2pt;margin-top:2.95pt;width:0;height:30.75pt;flip:y;z-index:251692032" o:connectortype="straight">
+            <v:stroke endarrow="block"/>
+          </v:shape>
+        </w:pict>
+      </w:r>
+    </w:p>
+    <w:p>
+      <w:pPr>
+        <w:rPr>
+          <w:b/>
+          <w:noProof/>
+          <w:lang w:eastAsia="es-AR"/>
+        </w:rPr>
+      </w:pPr>
+      <w:r>
+        <w:rPr>
+          <w:b/>
+          <w:noProof/>
+          <w:lang w:eastAsia="es-AR"/>
+        </w:rPr>
+        <w:pict>
+          <v:shape id="_x0000_s1073" type="#_x0000_t202" style="position:absolute;margin-left:27.3pt;margin-top:8.25pt;width:59.4pt;height:21.1pt;z-index:251702272" filled="f" stroked="f">
+            <v:textbox>
+              <w:txbxContent>
+                <w:p>
+                  <w:pPr>
+                    <w:rPr>
+                      <w:i/>
+                      <w:sz w:val="16"/>
+                    </w:rPr>
+                  </w:pPr>
+                  <w:r>
+                    <w:rPr>
+                      <w:i/>
+                      <w:sz w:val="16"/>
+                    </w:rPr>
+                    <w:t>&lt;&lt;navigate&gt;&gt;</w:t>
+                  </w:r>
+                </w:p>
+              </w:txbxContent>
+            </v:textbox>
+          </v:shape>
+        </w:pict>
+      </w:r>
+    </w:p>
+    <w:p>
+      <w:pPr>
+        <w:rPr>
+          <w:b/>
+          <w:lang w:val="es-MX"/>
+        </w:rPr>
+      </w:pPr>
+    </w:p>
+    <w:p>
+      <w:pPr>
+        <w:rPr>
+          <w:lang w:val="es-MX"/>
+        </w:rPr>
+      </w:pPr>
+    </w:p>
+    <w:p>
+      <w:pPr>
+        <w:rPr>
+          <w:lang w:val="es-MX"/>
+        </w:rPr>
+      </w:pPr>
+      <w:r>
+        <w:rPr>
+          <w:lang w:val="es-MX"/>
+        </w:rPr>
+        <w:t xml:space="preserve">GUI001: Pantalla de logueo para apertura de caja (huella digital). Si no reconocer </w:t>
+      </w:r>
+      <w:r>
+        <w:rPr>
+          <w:lang w:val="es-MX"/>
+        </w:rPr>
+        <w:t>el usua</w:t>
+      </w:r>
+      <w:r>
+        <w:rPr>
+          <w:lang w:val="es-MX"/>
+        </w:rPr>
+        <w:t>r</w:t>
+      </w:r>
+      <w:r>
+        <w:rPr>
+          <w:lang w:val="es-MX"/>
+        </w:rPr>
+        <w:t>io</w:t>
+      </w:r>
+      <w:r>
+        <w:rPr>
+          <w:lang w:val="es-MX"/>
+        </w:rPr>
+        <w:t xml:space="preserve"> se queda ahí mostrando el error correspondiente.</w:t>
+      </w:r>
+    </w:p>
+    <w:p>
+      <w:pPr>
+        <w:rPr>
+          <w:lang w:val="es-MX"/>
+        </w:rPr>
+      </w:pPr>
+      <w:r>
+        <w:rPr>
+          <w:lang w:val="es-MX"/>
+        </w:rPr>
+        <w:t>GUI005: Pantalla de caja operando.</w:t>
+      </w:r>
+    </w:p>
+    <w:p>
+      <w:pPr>
+        <w:rPr>
+          <w:lang w:val="es-MX"/>
+        </w:rPr>
+      </w:pPr>
+      <w:r>
+        <w:rPr>
+          <w:lang w:val="es-MX"/>
+        </w:rPr>
+        <w:t>GUI006: Pantalla para pedir autorización a supervisor. Debería tener  la huella (al ingresarla el tipo el ok) y un formulario donde se describa lo q autoriza. Si no reconoce usuario queda ahí u muestra el m</w:t>
+      </w:r>
+      <w:r>
+        <w:rPr>
+          <w:lang w:val="es-MX"/>
+        </w:rPr>
+        <w:t>en</w:t>
+      </w:r>
+      <w:r>
+        <w:rPr>
+          <w:lang w:val="es-MX"/>
+        </w:rPr>
+        <w:t>s</w:t>
+      </w:r>
+      <w:r>
+        <w:rPr>
+          <w:lang w:val="es-MX"/>
+        </w:rPr>
+        <w:t>a</w:t>
+      </w:r>
+      <w:r>
+        <w:rPr>
+          <w:lang w:val="es-MX"/>
+        </w:rPr>
+        <w:t>j</w:t>
+      </w:r>
+      <w:r>
+        <w:rPr>
+          <w:lang w:val="es-MX"/>
+        </w:rPr>
+        <w:t>e</w:t>
+      </w:r>
+      <w:r>
+        <w:rPr>
+          <w:lang w:val="es-MX"/>
+        </w:rPr>
+        <w:t xml:space="preserve"> de error correspondiente.</w:t>
+      </w:r>
+    </w:p>
+    <w:p>
+      <w:pPr>
+        <w:rPr>
+          <w:lang w:val="es-MX"/>
+        </w:rPr>
+      </w:pPr>
+      <w:r>
+        <w:rPr>
+          <w:lang w:val="es-MX"/>
+        </w:rPr>
+        <w:t>GUI002: Pantalla de cierre de caja. Debe tener la huella digital (es el ok). Si no reconoce usuario, entonces se queda ahí y muestra el m</w:t>
+      </w:r>
+      <w:r>
+        <w:rPr>
+          <w:lang w:val="es-MX"/>
+        </w:rPr>
+        <w:t>en</w:t>
+      </w:r>
+      <w:r>
+        <w:rPr>
+          <w:lang w:val="es-MX"/>
+        </w:rPr>
+        <w:t>s</w:t>
+      </w:r>
+      <w:r>
+        <w:rPr>
+          <w:lang w:val="es-MX"/>
+        </w:rPr>
+        <w:t>a</w:t>
+      </w:r>
+      <w:r>
+        <w:rPr>
+          <w:lang w:val="es-MX"/>
+        </w:rPr>
+        <w:t>j</w:t>
+      </w:r>
+      <w:r>
+        <w:rPr>
+          <w:lang w:val="es-MX"/>
+        </w:rPr>
+        <w:t>e</w:t>
+      </w:r>
+      <w:r>
+        <w:rPr>
+          <w:lang w:val="es-MX"/>
+        </w:rPr>
+        <w:t xml:space="preserve"> correspondiente de error.</w:t>
+      </w:r>
+    </w:p>
+    <w:p>
+      <w:pPr>
+        <w:rPr>
+          <w:lang w:val="es-MX"/>
+        </w:rPr>
+      </w:pPr>
+      <w:r>
+        <w:rPr>
+          <w:lang w:val="es-MX"/>
+        </w:rPr>
+        <w:t>GUI003: Pantalla de logueo a aplicación web, si no reconoce usuario o password, entonces muestra error en esa misma pantalla.</w:t>
+      </w:r>
     </w:p>
     <w:p>
       <w:pPr>
@@ -3534,60 +4762,15 @@
           <w:lang w:val="es-MX"/>
         </w:rPr>
         <w:lastRenderedPageBreak/>
-        <w:t>GUI001: Pantalla de logueo para apertura de caja (huella digital). Si no reconocer usr se queda ahí mostrando el error correspondiente.</w:t>
-      </w:r>
-    </w:p>
-    <w:p>
-      <w:pPr>
-        <w:rPr>
-          <w:lang w:val="es-MX"/>
-        </w:rPr>
-      </w:pPr>
-      <w:r>
-        <w:rPr>
-          <w:lang w:val="es-MX"/>
-        </w:rPr>
-        <w:t>GUI005: Pantalla de caja operando.</w:t>
-      </w:r>
-    </w:p>
-    <w:p>
-      <w:pPr>
-        <w:rPr>
-          <w:lang w:val="es-MX"/>
-        </w:rPr>
-      </w:pPr>
-      <w:r>
-        <w:rPr>
-          <w:lang w:val="es-MX"/>
-        </w:rPr>
-        <w:t>GUI006: Pantalla para pedir autorización a supervisor. Debería tener  la huella (al ingresarla el tipo el ok) y un formulario donde se describa lo q autoriza. Si no reconoce usuario queda ahí u muestra el msj de error correspondiente.</w:t>
-      </w:r>
-    </w:p>
-    <w:p>
-      <w:pPr>
-        <w:rPr>
-          <w:lang w:val="es-MX"/>
-        </w:rPr>
-      </w:pPr>
-      <w:r>
-        <w:rPr>
-          <w:lang w:val="es-MX"/>
-        </w:rPr>
-        <w:t>GUI002: Pantalla de cierre de caja. Debe tener la huella digital (es el ok). Si no reconoce usuario, entonces se queda ahí y muestra el msj correspondiente de error.</w:t>
-      </w:r>
-    </w:p>
-    <w:p>
-      <w:pPr>
-        <w:rPr>
-          <w:lang w:val="es-MX"/>
-        </w:rPr>
-      </w:pPr>
-      <w:r>
-        <w:rPr>
-          <w:lang w:val="es-MX"/>
-        </w:rPr>
-        <w:t>GUI003: Pantalla de logue a aplicación web, si no reconoce usuario o password, entonces tira error en esa misma pantalla.</w:t>
-      </w:r>
+        <w:t>GUI004: Pantalla de estadísticas e indicadores.</w:t>
+      </w:r>
+    </w:p>
+    <w:p>
+      <w:pPr>
+        <w:rPr>
+          <w:lang w:val="es-MX"/>
+        </w:rPr>
+      </w:pPr>
     </w:p>
     <w:p>
       <w:pPr>
@@ -3604,7 +4787,7 @@
       </w:pPr>
     </w:p>
     <w:sectPr>
-      <w:headerReference w:type="default" r:id="rId12"/>
+      <w:headerReference w:type="default" r:id="rId11"/>
       <w:pgSz w:w="11907" w:h="16840" w:code="9"/>
       <w:pgMar w:top="1418" w:right="1701" w:bottom="1418" w:left="1701" w:header="709" w:footer="709" w:gutter="0"/>
       <w:cols w:space="708"/>
@@ -3737,10 +4920,10 @@
                 <v:path o:extrusionok="f" gradientshapeok="t" o:connecttype="rect"/>
                 <o:lock v:ext="edit" aspectratio="t"/>
               </v:shapetype>
-              <v:shape id="_x0000_s2050" type="#_x0000_t75" style="position:absolute;left:0;text-align:left;margin-left:0;margin-top:17.45pt;width:81pt;height:16.35pt;z-index:1;visibility:visible;mso-wrap-edited:f">
+              <v:shape id="_x0000_s2050" type="#_x0000_t75" style="position:absolute;left:0;text-align:left;margin-left:0;margin-top:17.45pt;width:81pt;height:16.35pt;z-index:251657728;visibility:visible;mso-wrap-edited:f">
                 <v:imagedata r:id="rId1" o:title="" cropright="11546f"/>
               </v:shape>
-              <o:OLEObject Type="Embed" ProgID="Word.Picture.8" ShapeID="_x0000_s2050" DrawAspect="Content" ObjectID="_1338373446" r:id="rId2"/>
+              <o:OLEObject Type="Embed" ProgID="Word.Picture.8" ShapeID="_x0000_s2050" DrawAspect="Content" ObjectID="_1338381318" r:id="rId2"/>
             </w:pict>
           </w:r>
         </w:p>

</xml_diff>

<commit_message>
MIB - 18/06/2010 - Se modifica el diagrama de navegabilidad y los mensajes de error en base al CU
</commit_message>
<xml_diff>
--- a/documentación/Matriz de Trazabilidad/Matriz de Trazabilidad.docx
+++ b/documentación/Matriz de Trazabilidad/Matriz de Trazabilidad.docx
@@ -950,6 +950,13 @@
                 <w:lang w:val="es-MX"/>
               </w:rPr>
               <w:t>Juan Melo</w:t>
+            </w:r>
+            <w:r>
+              <w:rPr>
+                <w:rFonts w:ascii="Arial" w:hAnsi="Arial" w:cs="Arial"/>
+                <w:lang w:val="es-MX"/>
+              </w:rPr>
+              <w:t>/Ignacio Barragán</w:t>
             </w:r>
           </w:p>
         </w:tc>
@@ -3298,16 +3305,18 @@
             <w:pPr>
               <w:spacing w:after="0" w:line="240" w:lineRule="auto"/>
               <w:rPr>
+                <w:rFonts w:asciiTheme="minorHAnsi" w:hAnsiTheme="minorHAnsi"/>
                 <w:i/>
                 <w:lang w:val="es-MX"/>
               </w:rPr>
             </w:pPr>
             <w:r>
               <w:rPr>
+                <w:rFonts w:asciiTheme="minorHAnsi" w:hAnsiTheme="minorHAnsi" w:cs="Arial"/>
                 <w:i/>
-                <w:lang w:val="es-MX"/>
-              </w:rPr>
-              <w:t>Logueo fallido: Usuario / Password no válidos.</w:t>
+                <w:color w:val="000000"/>
+              </w:rPr>
+              <w:t>Usuario/password incorrectos</w:t>
             </w:r>
           </w:p>
         </w:tc>
@@ -3348,24 +3357,11 @@
             </w:pPr>
             <w:r>
               <w:rPr>
+                <w:rFonts w:asciiTheme="minorHAnsi" w:hAnsiTheme="minorHAnsi" w:cs="Arial"/>
                 <w:i/>
-                <w:lang w:val="es-MX"/>
-              </w:rPr>
-              <w:t>Acceso a apertura de caja rechazado.</w:t>
-            </w:r>
-            <w:r>
-              <w:rPr>
-                <w:i/>
-                <w:lang w:val="es-MX"/>
-              </w:rPr>
-              <w:br/>
-            </w:r>
-            <w:r>
-              <w:rPr>
-                <w:i/>
-                <w:lang w:val="es-MX"/>
-              </w:rPr>
-              <w:t>Por favor ingrese huella nuevamente.</w:t>
+                <w:color w:val="000000"/>
+              </w:rPr>
+              <w:t>Usuario inválido</w:t>
             </w:r>
           </w:p>
         </w:tc>
@@ -3400,30 +3396,18 @@
             <w:pPr>
               <w:spacing w:after="0" w:line="240" w:lineRule="auto"/>
               <w:rPr>
+                <w:rFonts w:asciiTheme="minorHAnsi" w:hAnsiTheme="minorHAnsi"/>
                 <w:i/>
                 <w:lang w:val="es-MX"/>
               </w:rPr>
             </w:pPr>
             <w:r>
               <w:rPr>
+                <w:rFonts w:asciiTheme="minorHAnsi" w:hAnsiTheme="minorHAnsi" w:cs="Arial"/>
                 <w:i/>
-                <w:lang w:val="es-MX"/>
-              </w:rPr>
-              <w:t>Acceso a cierre de caja denegado.</w:t>
-            </w:r>
-            <w:r>
-              <w:rPr>
-                <w:i/>
-                <w:lang w:val="es-MX"/>
-              </w:rPr>
-              <w:br/>
-            </w:r>
-            <w:r>
-              <w:rPr>
-                <w:i/>
-                <w:lang w:val="es-MX"/>
-              </w:rPr>
-              <w:t>Por favor ingrese huella nuevamente.</w:t>
+                <w:color w:val="000000"/>
+              </w:rPr>
+              <w:t>El usuario que quiere cerrar la caja no es el usuario que la abrió, comuníquese con el supervisor</w:t>
             </w:r>
           </w:p>
         </w:tc>
@@ -3437,16 +3421,26 @@
             <w:pPr>
               <w:spacing w:after="0" w:line="240" w:lineRule="auto"/>
               <w:rPr>
-                <w:lang w:val="es-MX"/>
-              </w:rPr>
-            </w:pPr>
-            <w:r>
-              <w:rPr>
-                <w:sz w:val="20"/>
-                <w:szCs w:val="20"/>
-                <w:lang w:val="es-MX"/>
-              </w:rPr>
-              <w:t>MSGAS004</w:t>
+                <w:sz w:val="20"/>
+                <w:szCs w:val="20"/>
+                <w:lang w:val="es-MX"/>
+              </w:rPr>
+            </w:pPr>
+            <w:r>
+              <w:rPr>
+                <w:sz w:val="20"/>
+                <w:szCs w:val="20"/>
+                <w:lang w:val="es-MX"/>
+              </w:rPr>
+              <w:t>MSGAS00</w:t>
+            </w:r>
+            <w:r>
+              <w:rPr>
+                <w:sz w:val="20"/>
+                <w:szCs w:val="20"/>
+                <w:lang w:val="es-MX"/>
+              </w:rPr>
+              <w:t>4</w:t>
             </w:r>
           </w:p>
         </w:tc>
@@ -3458,24 +3452,196 @@
             <w:pPr>
               <w:spacing w:after="0" w:line="240" w:lineRule="auto"/>
               <w:rPr>
+                <w:rFonts w:asciiTheme="minorHAnsi" w:hAnsiTheme="minorHAnsi" w:cs="Arial"/>
                 <w:i/>
-                <w:lang w:val="es-MX"/>
-              </w:rPr>
-            </w:pPr>
-            <w:r>
-              <w:rPr>
+                <w:color w:val="000000"/>
+              </w:rPr>
+            </w:pPr>
+            <w:r>
+              <w:rPr>
+                <w:rFonts w:asciiTheme="minorHAnsi" w:hAnsiTheme="minorHAnsi" w:cs="Arial"/>
                 <w:i/>
-                <w:lang w:val="es-MX"/>
-              </w:rPr>
-              <w:t>Autorización rechazada.</w:t>
-            </w:r>
-            <w:r>
-              <w:rPr>
+                <w:color w:val="000000"/>
+              </w:rPr>
+              <w:t>El usuario ingresado no es un supervisor</w:t>
+            </w:r>
+          </w:p>
+        </w:tc>
+      </w:tr>
+      <w:tr>
+        <w:tc>
+          <w:tcPr>
+            <w:tcW w:w="1809" w:type="dxa"/>
+          </w:tcPr>
+          <w:p>
+            <w:pPr>
+              <w:spacing w:after="0" w:line="240" w:lineRule="auto"/>
+              <w:rPr>
+                <w:sz w:val="20"/>
+                <w:szCs w:val="20"/>
+                <w:lang w:val="es-MX"/>
+              </w:rPr>
+            </w:pPr>
+            <w:r>
+              <w:rPr>
+                <w:sz w:val="20"/>
+                <w:szCs w:val="20"/>
+                <w:lang w:val="es-MX"/>
+              </w:rPr>
+              <w:t>MSGAS00</w:t>
+            </w:r>
+            <w:r>
+              <w:rPr>
+                <w:sz w:val="20"/>
+                <w:szCs w:val="20"/>
+                <w:lang w:val="es-MX"/>
+              </w:rPr>
+              <w:t>5</w:t>
+            </w:r>
+          </w:p>
+        </w:tc>
+        <w:tc>
+          <w:tcPr>
+            <w:tcW w:w="7513" w:type="dxa"/>
+          </w:tcPr>
+          <w:p>
+            <w:pPr>
+              <w:spacing w:after="0" w:line="240" w:lineRule="auto"/>
+              <w:rPr>
+                <w:rFonts w:asciiTheme="minorHAnsi" w:hAnsiTheme="minorHAnsi" w:cs="Arial"/>
                 <w:i/>
-                <w:lang w:val="es-MX"/>
-              </w:rPr>
-              <w:br/>
-              <w:t>Por favor ingrese huella nuevamente.</w:t>
+                <w:color w:val="000000"/>
+              </w:rPr>
+            </w:pPr>
+            <w:r>
+              <w:rPr>
+                <w:rFonts w:asciiTheme="minorHAnsi" w:hAnsiTheme="minorHAnsi" w:cs="Arial"/>
+                <w:i/>
+                <w:color w:val="000000"/>
+              </w:rPr>
+              <w:t>El usuario ingresado no es el supervisor que abrió la sesión</w:t>
+            </w:r>
+          </w:p>
+        </w:tc>
+      </w:tr>
+      <w:tr>
+        <w:tc>
+          <w:tcPr>
+            <w:tcW w:w="1809" w:type="dxa"/>
+          </w:tcPr>
+          <w:p>
+            <w:pPr>
+              <w:spacing w:after="0" w:line="240" w:lineRule="auto"/>
+              <w:rPr>
+                <w:sz w:val="20"/>
+                <w:szCs w:val="20"/>
+                <w:lang w:val="es-MX"/>
+              </w:rPr>
+            </w:pPr>
+            <w:r>
+              <w:rPr>
+                <w:sz w:val="20"/>
+                <w:szCs w:val="20"/>
+                <w:lang w:val="es-MX"/>
+              </w:rPr>
+              <w:t>MSGAS00</w:t>
+            </w:r>
+            <w:r>
+              <w:rPr>
+                <w:sz w:val="20"/>
+                <w:szCs w:val="20"/>
+                <w:lang w:val="es-MX"/>
+              </w:rPr>
+              <w:t>6</w:t>
+            </w:r>
+          </w:p>
+        </w:tc>
+        <w:tc>
+          <w:tcPr>
+            <w:tcW w:w="7513" w:type="dxa"/>
+          </w:tcPr>
+          <w:p>
+            <w:pPr>
+              <w:spacing w:after="0" w:line="240" w:lineRule="auto"/>
+              <w:rPr>
+                <w:rFonts w:asciiTheme="minorHAnsi" w:hAnsiTheme="minorHAnsi" w:cs="Arial"/>
+                <w:i/>
+                <w:color w:val="000000"/>
+              </w:rPr>
+            </w:pPr>
+            <w:r>
+              <w:rPr>
+                <w:rFonts w:asciiTheme="minorHAnsi" w:hAnsiTheme="minorHAnsi" w:cs="Arial"/>
+                <w:i/>
+                <w:color w:val="000000"/>
+                <w:lang w:val="es-MX"/>
+              </w:rPr>
+              <w:t>E</w:t>
+            </w:r>
+            <w:r>
+              <w:rPr>
+                <w:rFonts w:asciiTheme="minorHAnsi" w:hAnsiTheme="minorHAnsi" w:cs="Arial"/>
+                <w:i/>
+                <w:color w:val="000000"/>
+              </w:rPr>
+              <w:t>l usuario xxxx no tiene permiso para ingresar al módulo solicitado</w:t>
+            </w:r>
+          </w:p>
+        </w:tc>
+      </w:tr>
+      <w:tr>
+        <w:tc>
+          <w:tcPr>
+            <w:tcW w:w="1809" w:type="dxa"/>
+          </w:tcPr>
+          <w:p>
+            <w:pPr>
+              <w:spacing w:after="0" w:line="240" w:lineRule="auto"/>
+              <w:rPr>
+                <w:sz w:val="20"/>
+                <w:szCs w:val="20"/>
+                <w:lang w:val="es-MX"/>
+              </w:rPr>
+            </w:pPr>
+            <w:r>
+              <w:rPr>
+                <w:sz w:val="20"/>
+                <w:szCs w:val="20"/>
+                <w:lang w:val="es-MX"/>
+              </w:rPr>
+              <w:t>MSGAS00</w:t>
+            </w:r>
+            <w:r>
+              <w:rPr>
+                <w:sz w:val="20"/>
+                <w:szCs w:val="20"/>
+                <w:lang w:val="es-MX"/>
+              </w:rPr>
+              <w:t>7</w:t>
+            </w:r>
+          </w:p>
+        </w:tc>
+        <w:tc>
+          <w:tcPr>
+            <w:tcW w:w="7513" w:type="dxa"/>
+          </w:tcPr>
+          <w:p>
+            <w:pPr>
+              <w:spacing w:after="0" w:line="240" w:lineRule="auto"/>
+              <w:rPr>
+                <w:rFonts w:asciiTheme="minorHAnsi" w:hAnsiTheme="minorHAnsi" w:cs="Arial"/>
+                <w:i/>
+                <w:color w:val="000000"/>
+                <w:lang w:val="es-MX"/>
+              </w:rPr>
+            </w:pPr>
+            <w:r>
+              <w:rPr>
+                <w:rFonts w:asciiTheme="minorHAnsi" w:hAnsiTheme="minorHAnsi" w:cs="Arial"/>
+                <w:i/>
+                <w:lang w:val="es-MX"/>
+              </w:rPr>
+              <w:t>Operación Exitosa</w:t>
             </w:r>
           </w:p>
         </w:tc>
@@ -3556,7 +3722,6 @@
           <w:b/>
           <w:lang w:val="es-MX"/>
         </w:rPr>
-        <w:lastRenderedPageBreak/>
         <w:t xml:space="preserve">Gráfico de Navegabilidad de interfaces de </w:t>
       </w:r>
       <w:r>
@@ -3733,14 +3898,62 @@
           <v:rect id="_x0000_s1027" style="position:absolute;margin-left:.8pt;margin-top:11.65pt;width:103.95pt;height:69.5pt;z-index:251658240"/>
         </w:pict>
       </w:r>
-      <w:r>
+    </w:p>
+    <w:p>
+      <w:pPr>
         <w:rPr>
           <w:b/>
           <w:noProof/>
           <w:lang w:eastAsia="es-AR"/>
         </w:rPr>
+      </w:pPr>
+      <w:r>
+        <w:rPr>
+          <w:b/>
+          <w:noProof/>
+          <w:lang w:eastAsia="es-AR"/>
+        </w:rPr>
         <w:pict>
-          <v:shape id="_x0000_s1030" type="#_x0000_t202" style="position:absolute;margin-left:7.15pt;margin-top:35.4pt;width:89.45pt;height:32pt;z-index:251661312" stroked="f">
+          <v:shape id="_x0000_s1078" type="#_x0000_t202" style="position:absolute;margin-left:355pt;margin-top:9.95pt;width:89.45pt;height:39.55pt;z-index:251705344" stroked="f">
+            <v:fill opacity="0"/>
+            <v:textbox style="mso-next-textbox:#_x0000_s1078">
+              <w:txbxContent>
+                <w:p>
+                  <w:pPr>
+                    <w:rPr>
+                      <w:sz w:val="18"/>
+                    </w:rPr>
+                  </w:pPr>
+                  <w:r>
+                    <w:rPr>
+                      <w:sz w:val="16"/>
+                      <w:szCs w:val="20"/>
+                      <w:lang w:val="es-MX"/>
+                    </w:rPr>
+                    <w:t>Mensaje de error: MSGAS004</w:t>
+                  </w:r>
+                  <w:r>
+                    <w:rPr>
+                      <w:sz w:val="16"/>
+                      <w:szCs w:val="20"/>
+                      <w:lang w:val="es-MX"/>
+                    </w:rPr>
+                    <w:t>, MSGAS005</w:t>
+                  </w:r>
+                </w:p>
+              </w:txbxContent>
+            </v:textbox>
+          </v:shape>
+        </w:pict>
+      </w:r>
+      <w:r>
+        <w:rPr>
+          <w:b/>
+          <w:noProof/>
+          <w:lang w:eastAsia="es-AR"/>
+        </w:rPr>
+        <w:pict>
+          <v:shape id="_x0000_s1030" type="#_x0000_t202" style="position:absolute;margin-left:7.15pt;margin-top:10pt;width:89.45pt;height:39.5pt;z-index:251661312" stroked="f">
             <v:fill opacity="0"/>
             <v:textbox style="mso-next-textbox:#_x0000_s1030">
               <w:txbxContent>
@@ -3765,46 +3978,6 @@
                       <w:lang w:val="es-MX"/>
                     </w:rPr>
                     <w:t>MSGAS002</w:t>
-                  </w:r>
-                </w:p>
-              </w:txbxContent>
-            </v:textbox>
-          </v:shape>
-        </w:pict>
-      </w:r>
-    </w:p>
-    <w:p>
-      <w:pPr>
-        <w:rPr>
-          <w:b/>
-          <w:noProof/>
-          <w:lang w:eastAsia="es-AR"/>
-        </w:rPr>
-      </w:pPr>
-      <w:r>
-        <w:rPr>
-          <w:b/>
-          <w:noProof/>
-          <w:lang w:eastAsia="es-AR"/>
-        </w:rPr>
-        <w:pict>
-          <v:shape id="_x0000_s1078" type="#_x0000_t202" style="position:absolute;margin-left:355pt;margin-top:9.95pt;width:89.45pt;height:32pt;z-index:251705344" stroked="f">
-            <v:fill opacity="0"/>
-            <v:textbox style="mso-next-textbox:#_x0000_s1078">
-              <w:txbxContent>
-                <w:p>
-                  <w:pPr>
-                    <w:rPr>
-                      <w:sz w:val="18"/>
-                    </w:rPr>
-                  </w:pPr>
-                  <w:r>
-                    <w:rPr>
-                      <w:sz w:val="16"/>
-                      <w:szCs w:val="20"/>
-                      <w:lang w:val="es-MX"/>
-                    </w:rPr>
-                    <w:t>Mensaje de error: MSGAS004</w:t>
                   </w:r>
                 </w:p>
               </w:txbxContent>
@@ -4131,7 +4304,7 @@
           <w:lang w:eastAsia="es-AR"/>
         </w:rPr>
         <w:pict>
-          <v:shape id="_x0000_s1074" type="#_x0000_t202" style="position:absolute;margin-left:178.15pt;margin-top:20.9pt;width:89.45pt;height:32pt;z-index:251703296" stroked="f">
+          <v:shape id="_x0000_s1074" type="#_x0000_t202" style="position:absolute;margin-left:178.15pt;margin-top:20.9pt;width:89.45pt;height:41.15pt;z-index:251703296" stroked="f">
             <v:fill opacity="0"/>
             <v:textbox style="mso-next-textbox:#_x0000_s1074">
               <w:txbxContent>
@@ -4148,6 +4321,22 @@
                       <w:lang w:val="es-MX"/>
                     </w:rPr>
                     <w:t>Mensaje de error: MSGAS003</w:t>
+                  </w:r>
+                  <w:r>
+                    <w:rPr>
+                      <w:sz w:val="16"/>
+                      <w:szCs w:val="20"/>
+                      <w:lang w:val="es-MX"/>
+                    </w:rPr>
+                    <w:t>, MSGAS00</w:t>
+                  </w:r>
+                  <w:r>
+                    <w:rPr>
+                      <w:sz w:val="16"/>
+                      <w:szCs w:val="20"/>
+                      <w:lang w:val="es-MX"/>
+                    </w:rPr>
+                    <w:t>7</w:t>
                   </w:r>
                 </w:p>
               </w:txbxContent>
@@ -4419,7 +4608,7 @@
           <w:lang w:eastAsia="es-AR"/>
         </w:rPr>
         <w:pict>
-          <v:shape id="_x0000_s1076" type="#_x0000_t202" style="position:absolute;margin-left:13.55pt;margin-top:5.15pt;width:89.45pt;height:32pt;z-index:251704320" stroked="f">
+          <v:shape id="_x0000_s1076" type="#_x0000_t202" style="position:absolute;margin-left:13.55pt;margin-top:5.15pt;width:89.45pt;height:43.65pt;z-index:251704320" stroked="f">
             <v:fill opacity="0"/>
             <v:textbox style="mso-next-textbox:#_x0000_s1076">
               <w:txbxContent>
@@ -4436,6 +4625,30 @@
                       <w:lang w:val="es-MX"/>
                     </w:rPr>
                     <w:t>Mensaje de error: MSGAS001</w:t>
+                  </w:r>
+                  <w:r>
+                    <w:rPr>
+                      <w:sz w:val="16"/>
+                      <w:szCs w:val="20"/>
+                      <w:lang w:val="es-MX"/>
+                    </w:rPr>
+                    <w:t>,</w:t>
+                  </w:r>
+                  <w:r>
+                    <w:rPr>
+                      <w:sz w:val="16"/>
+                      <w:szCs w:val="20"/>
+                      <w:lang w:val="es-MX"/>
+                    </w:rPr>
+                    <w:t xml:space="preserve"> </w:t>
+                  </w:r>
+                  <w:r>
+                    <w:rPr>
+                      <w:sz w:val="16"/>
+                      <w:szCs w:val="20"/>
+                      <w:lang w:val="es-MX"/>
+                    </w:rPr>
+                    <w:t>MSGAS006</w:t>
                   </w:r>
                 </w:p>
               </w:txbxContent>
@@ -4748,6 +4961,7 @@
         <w:rPr>
           <w:lang w:val="es-MX"/>
         </w:rPr>
+        <w:lastRenderedPageBreak/>
         <w:t>GUI003: Pantalla de logueo a aplicación web, si no reconoce usuario o password, entonces muestra error en esa misma pantalla.</w:t>
       </w:r>
     </w:p>
@@ -4761,7 +4975,6 @@
         <w:rPr>
           <w:lang w:val="es-MX"/>
         </w:rPr>
-        <w:lastRenderedPageBreak/>
         <w:t>GUI004: Pantalla de estadísticas e indicadores.</w:t>
       </w:r>
     </w:p>
@@ -4923,7 +5136,7 @@
               <v:shape id="_x0000_s2050" type="#_x0000_t75" style="position:absolute;left:0;text-align:left;margin-left:0;margin-top:17.45pt;width:81pt;height:16.35pt;z-index:251657728;visibility:visible;mso-wrap-edited:f">
                 <v:imagedata r:id="rId1" o:title="" cropright="11546f"/>
               </v:shape>
-              <o:OLEObject Type="Embed" ProgID="Word.Picture.8" ShapeID="_x0000_s2050" DrawAspect="Content" ObjectID="_1338381318" r:id="rId2"/>
+              <o:OLEObject Type="Embed" ProgID="Word.Picture.8" ShapeID="_x0000_s2050" DrawAspect="Content" ObjectID="_1338385579" r:id="rId2"/>
             </w:pict>
           </w:r>
         </w:p>

</xml_diff>

<commit_message>
MIB - 18/06/2010 - Se modifican los mensajes de error
</commit_message>
<xml_diff>
--- a/documentación/Matriz de Trazabilidad/Matriz de Trazabilidad.docx
+++ b/documentación/Matriz de Trazabilidad/Matriz de Trazabilidad.docx
@@ -951,13 +951,6 @@
               </w:rPr>
               <w:t>Juan Melo</w:t>
             </w:r>
-            <w:r>
-              <w:rPr>
-                <w:rFonts w:ascii="Arial" w:hAnsi="Arial" w:cs="Arial"/>
-                <w:lang w:val="es-MX"/>
-              </w:rPr>
-              <w:t>/Ignacio Barragán</w:t>
-            </w:r>
           </w:p>
         </w:tc>
       </w:tr>
@@ -981,6 +974,13 @@
                 <w:lang w:val="es-MX"/>
               </w:rPr>
             </w:pPr>
+            <w:r>
+              <w:rPr>
+                <w:rFonts w:ascii="Arial" w:hAnsi="Arial" w:cs="Arial"/>
+                <w:lang w:val="es-MX"/>
+              </w:rPr>
+              <w:t>18/06/2010</w:t>
+            </w:r>
           </w:p>
         </w:tc>
         <w:tc>
@@ -1003,6 +1003,13 @@
                 <w:lang w:val="es-MX"/>
               </w:rPr>
             </w:pPr>
+            <w:r>
+              <w:rPr>
+                <w:rFonts w:ascii="Arial" w:hAnsi="Arial" w:cs="Arial"/>
+                <w:lang w:val="es-MX"/>
+              </w:rPr>
+              <w:t>1.1</w:t>
+            </w:r>
           </w:p>
         </w:tc>
         <w:tc>
@@ -1024,6 +1031,13 @@
                 <w:lang w:val="es-MX"/>
               </w:rPr>
             </w:pPr>
+            <w:r>
+              <w:rPr>
+                <w:rFonts w:ascii="Arial" w:hAnsi="Arial" w:cs="Arial"/>
+                <w:lang w:val="es-MX"/>
+              </w:rPr>
+              <w:t>Se modifican los mensajes de error y el diagrama de navegabilidad</w:t>
+            </w:r>
           </w:p>
         </w:tc>
         <w:tc>
@@ -1044,6 +1058,13 @@
                 <w:lang w:val="es-MX"/>
               </w:rPr>
             </w:pPr>
+            <w:r>
+              <w:rPr>
+                <w:rFonts w:ascii="Arial" w:hAnsi="Arial" w:cs="Arial"/>
+                <w:lang w:val="es-MX"/>
+              </w:rPr>
+              <w:t>Ignacio Barrragán</w:t>
+            </w:r>
           </w:p>
         </w:tc>
       </w:tr>
@@ -2138,6 +2159,14 @@
                 <w:lang w:val="es-MX"/>
               </w:rPr>
             </w:pPr>
+            <w:r>
+              <w:rPr>
+                <w:sz w:val="20"/>
+                <w:szCs w:val="20"/>
+                <w:lang w:val="es-MX"/>
+              </w:rPr>
+              <w:t>MSGAS006</w:t>
+            </w:r>
           </w:p>
         </w:tc>
         <w:tc>
@@ -3127,6 +3156,14 @@
                 <w:lang w:val="es-MX"/>
               </w:rPr>
               <w:t>MSGAS004</w:t>
+            </w:r>
+            <w:r>
+              <w:rPr>
+                <w:sz w:val="20"/>
+                <w:szCs w:val="20"/>
+                <w:lang w:val="es-MX"/>
+              </w:rPr>
+              <w:t>, MSGAS005</w:t>
             </w:r>
           </w:p>
         </w:tc>
@@ -5136,7 +5173,7 @@
               <v:shape id="_x0000_s2050" type="#_x0000_t75" style="position:absolute;left:0;text-align:left;margin-left:0;margin-top:17.45pt;width:81pt;height:16.35pt;z-index:251657728;visibility:visible;mso-wrap-edited:f">
                 <v:imagedata r:id="rId1" o:title="" cropright="11546f"/>
               </v:shape>
-              <o:OLEObject Type="Embed" ProgID="Word.Picture.8" ShapeID="_x0000_s2050" DrawAspect="Content" ObjectID="_1338385579" r:id="rId2"/>
+              <o:OLEObject Type="Embed" ProgID="Word.Picture.8" ShapeID="_x0000_s2050" DrawAspect="Content" ObjectID="_1338385877" r:id="rId2"/>
             </w:pict>
           </w:r>
         </w:p>
@@ -5305,7 +5342,7 @@
               <w:b/>
               <w:bCs/>
             </w:rPr>
-            <w:t>1.0</w:t>
+            <w:t>1.1</w:t>
           </w:r>
         </w:p>
       </w:tc>

</xml_diff>